<commit_message>
Ajout du bouton redémarrer
</commit_message>
<xml_diff>
--- a/doc/manuel_jeu_casse_briques.docx
+++ b/doc/manuel_jeu_casse_briques.docx
@@ -820,17 +820,449 @@
           </w:r>
         </w:p>
         <w:p>
-          <w:fldSimple w:instr=" TOC \o &quot;1-3&quot; \h \z \u ">
-            <w:r>
-              <w:rPr>
-                <w:b/>
-                <w:bCs/>
-                <w:noProof/>
-                <w:lang w:val="fr-FR"/>
-              </w:rPr>
-              <w:t>Aucune entrée de table des matières n'a été trouvée.</w:t>
-            </w:r>
-          </w:fldSimple>
+          <w:pPr>
+            <w:pStyle w:val="TM1"/>
+            <w:tabs>
+              <w:tab w:val="right" w:leader="dot" w:pos="9062"/>
+            </w:tabs>
+            <w:rPr>
+              <w:noProof/>
+              <w:sz w:val="22"/>
+              <w:szCs w:val="22"/>
+              <w:lang w:eastAsia="fr-CH"/>
+            </w:rPr>
+          </w:pPr>
+          <w:r>
+            <w:fldChar w:fldCharType="begin"/>
+          </w:r>
+          <w:r>
+            <w:instrText xml:space="preserve"> TOC \o "1-3" \h \z \u </w:instrText>
+          </w:r>
+          <w:r>
+            <w:fldChar w:fldCharType="separate"/>
+          </w:r>
+          <w:hyperlink w:anchor="_Toc61964719" w:history="1">
+            <w:r>
+              <w:rPr>
+                <w:rStyle w:val="Lienhypertexte"/>
+                <w:noProof/>
+              </w:rPr>
+              <w:t>Installation</w:t>
+            </w:r>
+            <w:r>
+              <w:rPr>
+                <w:noProof/>
+                <w:webHidden/>
+              </w:rPr>
+              <w:tab/>
+            </w:r>
+            <w:r>
+              <w:rPr>
+                <w:noProof/>
+                <w:webHidden/>
+              </w:rPr>
+              <w:fldChar w:fldCharType="begin"/>
+            </w:r>
+            <w:r>
+              <w:rPr>
+                <w:noProof/>
+                <w:webHidden/>
+              </w:rPr>
+              <w:instrText xml:space="preserve"> PAGEREF _Toc61964719 \h </w:instrText>
+            </w:r>
+            <w:r>
+              <w:rPr>
+                <w:noProof/>
+                <w:webHidden/>
+              </w:rPr>
+            </w:r>
+            <w:r>
+              <w:rPr>
+                <w:noProof/>
+                <w:webHidden/>
+              </w:rPr>
+              <w:fldChar w:fldCharType="separate"/>
+            </w:r>
+            <w:r>
+              <w:rPr>
+                <w:noProof/>
+                <w:webHidden/>
+              </w:rPr>
+              <w:t>2</w:t>
+            </w:r>
+            <w:r>
+              <w:rPr>
+                <w:noProof/>
+                <w:webHidden/>
+              </w:rPr>
+              <w:fldChar w:fldCharType="end"/>
+            </w:r>
+          </w:hyperlink>
+        </w:p>
+        <w:p>
+          <w:pPr>
+            <w:pStyle w:val="TM2"/>
+            <w:tabs>
+              <w:tab w:val="right" w:leader="dot" w:pos="9062"/>
+            </w:tabs>
+            <w:rPr>
+              <w:noProof/>
+              <w:sz w:val="22"/>
+              <w:szCs w:val="22"/>
+              <w:lang w:eastAsia="fr-CH"/>
+            </w:rPr>
+          </w:pPr>
+          <w:hyperlink w:anchor="_Toc61964720" w:history="1">
+            <w:r>
+              <w:rPr>
+                <w:rStyle w:val="Lienhypertexte"/>
+                <w:noProof/>
+              </w:rPr>
+              <w:t>Dossier</w:t>
+            </w:r>
+            <w:r>
+              <w:rPr>
+                <w:noProof/>
+                <w:webHidden/>
+              </w:rPr>
+              <w:tab/>
+            </w:r>
+            <w:r>
+              <w:rPr>
+                <w:noProof/>
+                <w:webHidden/>
+              </w:rPr>
+              <w:fldChar w:fldCharType="begin"/>
+            </w:r>
+            <w:r>
+              <w:rPr>
+                <w:noProof/>
+                <w:webHidden/>
+              </w:rPr>
+              <w:instrText xml:space="preserve"> PAGEREF _Toc61964720 \h </w:instrText>
+            </w:r>
+            <w:r>
+              <w:rPr>
+                <w:noProof/>
+                <w:webHidden/>
+              </w:rPr>
+            </w:r>
+            <w:r>
+              <w:rPr>
+                <w:noProof/>
+                <w:webHidden/>
+              </w:rPr>
+              <w:fldChar w:fldCharType="separate"/>
+            </w:r>
+            <w:r>
+              <w:rPr>
+                <w:noProof/>
+                <w:webHidden/>
+              </w:rPr>
+              <w:t>2</w:t>
+            </w:r>
+            <w:r>
+              <w:rPr>
+                <w:noProof/>
+                <w:webHidden/>
+              </w:rPr>
+              <w:fldChar w:fldCharType="end"/>
+            </w:r>
+          </w:hyperlink>
+        </w:p>
+        <w:p>
+          <w:pPr>
+            <w:pStyle w:val="TM1"/>
+            <w:tabs>
+              <w:tab w:val="right" w:leader="dot" w:pos="9062"/>
+            </w:tabs>
+            <w:rPr>
+              <w:noProof/>
+              <w:sz w:val="22"/>
+              <w:szCs w:val="22"/>
+              <w:lang w:eastAsia="fr-CH"/>
+            </w:rPr>
+          </w:pPr>
+          <w:hyperlink w:anchor="_Toc61964721" w:history="1">
+            <w:r>
+              <w:rPr>
+                <w:rStyle w:val="Lienhypertexte"/>
+                <w:noProof/>
+              </w:rPr>
+              <w:t>Découverte du jeu</w:t>
+            </w:r>
+            <w:r>
+              <w:rPr>
+                <w:noProof/>
+                <w:webHidden/>
+              </w:rPr>
+              <w:tab/>
+            </w:r>
+            <w:r>
+              <w:rPr>
+                <w:noProof/>
+                <w:webHidden/>
+              </w:rPr>
+              <w:fldChar w:fldCharType="begin"/>
+            </w:r>
+            <w:r>
+              <w:rPr>
+                <w:noProof/>
+                <w:webHidden/>
+              </w:rPr>
+              <w:instrText xml:space="preserve"> PAGEREF _Toc61964721 \h </w:instrText>
+            </w:r>
+            <w:r>
+              <w:rPr>
+                <w:noProof/>
+                <w:webHidden/>
+              </w:rPr>
+            </w:r>
+            <w:r>
+              <w:rPr>
+                <w:noProof/>
+                <w:webHidden/>
+              </w:rPr>
+              <w:fldChar w:fldCharType="separate"/>
+            </w:r>
+            <w:r>
+              <w:rPr>
+                <w:noProof/>
+                <w:webHidden/>
+              </w:rPr>
+              <w:t>2</w:t>
+            </w:r>
+            <w:r>
+              <w:rPr>
+                <w:noProof/>
+                <w:webHidden/>
+              </w:rPr>
+              <w:fldChar w:fldCharType="end"/>
+            </w:r>
+          </w:hyperlink>
+        </w:p>
+        <w:p>
+          <w:pPr>
+            <w:pStyle w:val="TM1"/>
+            <w:tabs>
+              <w:tab w:val="right" w:leader="dot" w:pos="9062"/>
+            </w:tabs>
+            <w:rPr>
+              <w:noProof/>
+              <w:sz w:val="22"/>
+              <w:szCs w:val="22"/>
+              <w:lang w:eastAsia="fr-CH"/>
+            </w:rPr>
+          </w:pPr>
+          <w:hyperlink w:anchor="_Toc61964722" w:history="1">
+            <w:r>
+              <w:rPr>
+                <w:rStyle w:val="Lienhypertexte"/>
+                <w:noProof/>
+              </w:rPr>
+              <w:t>comment jouer ?</w:t>
+            </w:r>
+            <w:r>
+              <w:rPr>
+                <w:noProof/>
+                <w:webHidden/>
+              </w:rPr>
+              <w:tab/>
+            </w:r>
+            <w:r>
+              <w:rPr>
+                <w:noProof/>
+                <w:webHidden/>
+              </w:rPr>
+              <w:fldChar w:fldCharType="begin"/>
+            </w:r>
+            <w:r>
+              <w:rPr>
+                <w:noProof/>
+                <w:webHidden/>
+              </w:rPr>
+              <w:instrText xml:space="preserve"> PAGEREF _Toc61964722 \h </w:instrText>
+            </w:r>
+            <w:r>
+              <w:rPr>
+                <w:noProof/>
+                <w:webHidden/>
+              </w:rPr>
+            </w:r>
+            <w:r>
+              <w:rPr>
+                <w:noProof/>
+                <w:webHidden/>
+              </w:rPr>
+              <w:fldChar w:fldCharType="separate"/>
+            </w:r>
+            <w:r>
+              <w:rPr>
+                <w:noProof/>
+                <w:webHidden/>
+              </w:rPr>
+              <w:t>2</w:t>
+            </w:r>
+            <w:r>
+              <w:rPr>
+                <w:noProof/>
+                <w:webHidden/>
+              </w:rPr>
+              <w:fldChar w:fldCharType="end"/>
+            </w:r>
+          </w:hyperlink>
+        </w:p>
+        <w:p>
+          <w:pPr>
+            <w:pStyle w:val="TM2"/>
+            <w:tabs>
+              <w:tab w:val="right" w:leader="dot" w:pos="9062"/>
+            </w:tabs>
+            <w:rPr>
+              <w:noProof/>
+              <w:sz w:val="22"/>
+              <w:szCs w:val="22"/>
+              <w:lang w:eastAsia="fr-CH"/>
+            </w:rPr>
+          </w:pPr>
+          <w:hyperlink w:anchor="_Toc61964723" w:history="1">
+            <w:r>
+              <w:rPr>
+                <w:rStyle w:val="Lienhypertexte"/>
+                <w:noProof/>
+              </w:rPr>
+              <w:t>Touches</w:t>
+            </w:r>
+            <w:r>
+              <w:rPr>
+                <w:noProof/>
+                <w:webHidden/>
+              </w:rPr>
+              <w:tab/>
+            </w:r>
+            <w:r>
+              <w:rPr>
+                <w:noProof/>
+                <w:webHidden/>
+              </w:rPr>
+              <w:fldChar w:fldCharType="begin"/>
+            </w:r>
+            <w:r>
+              <w:rPr>
+                <w:noProof/>
+                <w:webHidden/>
+              </w:rPr>
+              <w:instrText xml:space="preserve"> PAGEREF _Toc61964723 \h </w:instrText>
+            </w:r>
+            <w:r>
+              <w:rPr>
+                <w:noProof/>
+                <w:webHidden/>
+              </w:rPr>
+            </w:r>
+            <w:r>
+              <w:rPr>
+                <w:noProof/>
+                <w:webHidden/>
+              </w:rPr>
+              <w:fldChar w:fldCharType="separate"/>
+            </w:r>
+            <w:r>
+              <w:rPr>
+                <w:noProof/>
+                <w:webHidden/>
+              </w:rPr>
+              <w:t>2</w:t>
+            </w:r>
+            <w:r>
+              <w:rPr>
+                <w:noProof/>
+                <w:webHidden/>
+              </w:rPr>
+              <w:fldChar w:fldCharType="end"/>
+            </w:r>
+          </w:hyperlink>
+        </w:p>
+        <w:p>
+          <w:pPr>
+            <w:pStyle w:val="TM2"/>
+            <w:tabs>
+              <w:tab w:val="right" w:leader="dot" w:pos="9062"/>
+            </w:tabs>
+            <w:rPr>
+              <w:noProof/>
+              <w:sz w:val="22"/>
+              <w:szCs w:val="22"/>
+              <w:lang w:eastAsia="fr-CH"/>
+            </w:rPr>
+          </w:pPr>
+          <w:hyperlink w:anchor="_Toc61964724" w:history="1">
+            <w:r>
+              <w:rPr>
+                <w:rStyle w:val="Lienhypertexte"/>
+                <w:noProof/>
+              </w:rPr>
+              <w:t>But du jeu</w:t>
+            </w:r>
+            <w:r>
+              <w:rPr>
+                <w:noProof/>
+                <w:webHidden/>
+              </w:rPr>
+              <w:tab/>
+            </w:r>
+            <w:r>
+              <w:rPr>
+                <w:noProof/>
+                <w:webHidden/>
+              </w:rPr>
+              <w:fldChar w:fldCharType="begin"/>
+            </w:r>
+            <w:r>
+              <w:rPr>
+                <w:noProof/>
+                <w:webHidden/>
+              </w:rPr>
+              <w:instrText xml:space="preserve"> PAGEREF _Toc61964724 \h </w:instrText>
+            </w:r>
+            <w:r>
+              <w:rPr>
+                <w:noProof/>
+                <w:webHidden/>
+              </w:rPr>
+            </w:r>
+            <w:r>
+              <w:rPr>
+                <w:noProof/>
+                <w:webHidden/>
+              </w:rPr>
+              <w:fldChar w:fldCharType="separate"/>
+            </w:r>
+            <w:r>
+              <w:rPr>
+                <w:noProof/>
+                <w:webHidden/>
+              </w:rPr>
+              <w:t>2</w:t>
+            </w:r>
+            <w:r>
+              <w:rPr>
+                <w:noProof/>
+                <w:webHidden/>
+              </w:rPr>
+              <w:fldChar w:fldCharType="end"/>
+            </w:r>
+          </w:hyperlink>
+        </w:p>
+        <w:p>
+          <w:r>
+            <w:rPr>
+              <w:b/>
+              <w:bCs/>
+              <w:lang w:val="fr-FR"/>
+            </w:rPr>
+            <w:fldChar w:fldCharType="end"/>
+          </w:r>
         </w:p>
       </w:sdtContent>
     </w:sdt>
@@ -843,17 +1275,24 @@
       <w:pPr>
         <w:pStyle w:val="Titre1"/>
       </w:pPr>
+      <w:bookmarkStart w:id="0" w:name="_Toc61964719"/>
       <w:r>
         <w:lastRenderedPageBreak/>
         <w:t>Installation</w:t>
       </w:r>
+      <w:bookmarkEnd w:id="0"/>
     </w:p>
     <w:p>
       <w:pPr>
         <w:pStyle w:val="Titre2"/>
       </w:pPr>
+      <w:bookmarkStart w:id="1" w:name="_Toc61964720"/>
       <w:r>
-        <w:t xml:space="preserve">Dossier </w:t>
+        <w:t>Dossier</w:t>
+      </w:r>
+      <w:bookmarkEnd w:id="1"/>
+      <w:r>
+        <w:t xml:space="preserve"> </w:t>
       </w:r>
     </w:p>
     <w:p>
@@ -882,9 +1321,11 @@
       <w:pPr>
         <w:pStyle w:val="Titre1"/>
       </w:pPr>
+      <w:bookmarkStart w:id="2" w:name="_Toc61964721"/>
       <w:r>
         <w:t>Découverte du jeu</w:t>
       </w:r>
+      <w:bookmarkEnd w:id="2"/>
     </w:p>
     <w:p>
       <w:r>
@@ -943,17 +1384,21 @@
       <w:pPr>
         <w:pStyle w:val="Titre1"/>
       </w:pPr>
+      <w:bookmarkStart w:id="3" w:name="_Toc61964722"/>
       <w:r>
         <w:t>comment jouer ?</w:t>
       </w:r>
+      <w:bookmarkEnd w:id="3"/>
     </w:p>
     <w:p>
       <w:pPr>
         <w:pStyle w:val="Titre2"/>
       </w:pPr>
+      <w:bookmarkStart w:id="4" w:name="_Toc61964723"/>
       <w:r>
         <w:t>Touches</w:t>
       </w:r>
+      <w:bookmarkEnd w:id="4"/>
     </w:p>
     <w:p>
       <w:r>
@@ -964,9 +1409,11 @@
       <w:pPr>
         <w:pStyle w:val="Titre2"/>
       </w:pPr>
+      <w:bookmarkStart w:id="5" w:name="_Toc61964724"/>
       <w:r>
         <w:t>But du jeu</w:t>
       </w:r>
+      <w:bookmarkEnd w:id="5"/>
     </w:p>
     <w:p>
       <w:r>
@@ -1994,6 +2441,42 @@
       <w:spacing w:val="0"/>
     </w:rPr>
   </w:style>
+  <w:style w:type="paragraph" w:styleId="TM1">
+    <w:name w:val="toc 1"/>
+    <w:basedOn w:val="Normal"/>
+    <w:next w:val="Normal"/>
+    <w:autoRedefine/>
+    <w:uiPriority w:val="39"/>
+    <w:unhideWhenUsed/>
+    <w:rsid w:val="00454307"/>
+    <w:pPr>
+      <w:spacing w:after="100"/>
+    </w:pPr>
+  </w:style>
+  <w:style w:type="paragraph" w:styleId="TM2">
+    <w:name w:val="toc 2"/>
+    <w:basedOn w:val="Normal"/>
+    <w:next w:val="Normal"/>
+    <w:autoRedefine/>
+    <w:uiPriority w:val="39"/>
+    <w:unhideWhenUsed/>
+    <w:rsid w:val="00454307"/>
+    <w:pPr>
+      <w:spacing w:after="100"/>
+      <w:ind w:left="200"/>
+    </w:pPr>
+  </w:style>
+  <w:style w:type="character" w:styleId="Lienhypertexte">
+    <w:name w:val="Hyperlink"/>
+    <w:basedOn w:val="Policepardfaut"/>
+    <w:uiPriority w:val="99"/>
+    <w:unhideWhenUsed/>
+    <w:rsid w:val="00454307"/>
+    <w:rPr>
+      <w:color w:val="46B2B5" w:themeColor="hyperlink"/>
+      <w:u w:val="single"/>
+    </w:rPr>
+  </w:style>
 </w:styles>
 </file>
 

</xml_diff>